<commit_message>
updated with my inclusions
with figures and references
</commit_message>
<xml_diff>
--- a/Lab1.docx
+++ b/Lab1.docx
@@ -37,6 +37,9 @@
       </w:r>
       <w:r>
         <w:t>, Jacob Rush</w:t>
+      </w:r>
+      <w:r>
+        <w:t>, Steven A. Savedge</w:t>
       </w:r>
     </w:p>
     <w:p>
@@ -385,26 +388,6 @@
     </w:p>
     <w:p>
       <w:pPr>
-        <w:pStyle w:val="Heading4"/>
-        <w:rPr>
-          <w:rStyle w:val="Heading4Char"/>
-        </w:rPr>
-      </w:pPr>
-      <w:r>
-        <w:rPr>
-          <w:i w:val="0"/>
-        </w:rPr>
-        <w:t>Analysis</w:t>
-      </w:r>
-      <w:r>
-        <w:rPr>
-          <w:rStyle w:val="Heading4Char"/>
-        </w:rPr>
-        <w:t>.</w:t>
-      </w:r>
-    </w:p>
-    <w:p>
-      <w:pPr>
         <w:rPr>
           <w:i/>
           <w:iCs/>
@@ -415,6 +398,116 @@
           <w:i/>
           <w:iCs/>
         </w:rPr>
+        <w:t>Steven Savedge</w:t>
+      </w:r>
+    </w:p>
+    <w:p>
+      <w:r>
+        <w:t>I started by creating the classes for student and course. Beginning with the header files I declared the basic data the classes would need and created accessors and mutators for them. I decided that the student class couldn’t hold class objects, because that would be redundant from the main class array. So, the student class would instead hold an array of class pointers that point the classes they have. I then wrote the accessors and mutators and moved onto the main method. The main method initializes an array for both the students and courses, and two integers for the length of each. It then calls a menu to prompt the user and uses a switch statement to process the input. The first menu option</w:t>
+      </w:r>
+      <w:bookmarkStart w:id="0" w:name="_GoBack"/>
+      <w:bookmarkEnd w:id="0"/>
+      <w:r>
+        <w:t>,</w:t>
+      </w:r>
+      <w:r>
+        <w:rPr>
+          <w:rStyle w:val="Emphasis"/>
+        </w:rPr>
+        <w:t xml:space="preserve"> </w:t>
+      </w:r>
+      <w:r>
+        <w:rPr>
+          <w:rStyle w:val="Emphasis"/>
+        </w:rPr>
+        <w:t>Figure 1</w:t>
+      </w:r>
+      <w:r>
+        <w:t>.</w:t>
+      </w:r>
+      <w:r>
+        <w:t xml:space="preserve">, </w:t>
+      </w:r>
+      <w:r>
+        <w:t>was to enter a minimum 4 students prompting the user for how many to be entered then asks for the user id, first name, and last name checking to see if another student in the array already has that id. The second menu option is like the first, it asks for a minimum of 10 courses then for their course id, course name, and how many credits it is, also checking to see if the id is a duplicate</w:t>
+      </w:r>
+      <w:r>
+        <w:t xml:space="preserve">, </w:t>
+      </w:r>
+      <w:r>
+        <w:rPr>
+          <w:rStyle w:val="Emphasis"/>
+        </w:rPr>
+        <w:t xml:space="preserve">Figure </w:t>
+      </w:r>
+      <w:r>
+        <w:rPr>
+          <w:rStyle w:val="Emphasis"/>
+        </w:rPr>
+        <w:t>2</w:t>
+      </w:r>
+      <w:r>
+        <w:t>. The third option is to assign at least 4 courses to a student. First it asks for a student id until the user inputs a valid user id. Then asks for how many courses to be inputted. And finally takes course ids from the user and checking if they are valid to be assigned to the student. The fourth menu option</w:t>
+      </w:r>
+      <w:r>
+        <w:t xml:space="preserve">, </w:t>
+      </w:r>
+      <w:r>
+        <w:rPr>
+          <w:i/>
+        </w:rPr>
+        <w:t>F</w:t>
+      </w:r>
+      <w:r>
+        <w:rPr>
+          <w:i/>
+        </w:rPr>
+        <w:t>igure 4</w:t>
+      </w:r>
+      <w:r>
+        <w:t>,</w:t>
+      </w:r>
+      <w:r>
+        <w:t xml:space="preserve"> just simply loops over the array of students and calls the students print method to print all their data. The final </w:t>
+      </w:r>
+      <w:r>
+        <w:lastRenderedPageBreak/>
+        <w:t>most important option is an even more simple exit option, which just ends the switch loop. Most of the errors I ran into were easy to fix syntax errors. One error that I did run into is with the include statements and the class course being defined multiple times. That’s where I looked online and learned about include guards the check to see if the class has already been loaded to prevent it from being loaded multiple times.</w:t>
+      </w:r>
+    </w:p>
+    <w:p/>
+    <w:p>
+      <w:pPr>
+        <w:pStyle w:val="Heading4"/>
+        <w:rPr>
+          <w:rStyle w:val="Heading4Char"/>
+        </w:rPr>
+      </w:pPr>
+      <w:r>
+        <w:rPr>
+          <w:i w:val="0"/>
+        </w:rPr>
+        <w:t>Analysis</w:t>
+      </w:r>
+      <w:r>
+        <w:rPr>
+          <w:rStyle w:val="Heading4Char"/>
+        </w:rPr>
+        <w:t>.</w:t>
+      </w:r>
+    </w:p>
+    <w:p>
+      <w:pPr>
+        <w:rPr>
+          <w:i/>
+          <w:iCs/>
+        </w:rPr>
+      </w:pPr>
+      <w:r>
+        <w:rPr>
+          <w:i/>
+          <w:iCs/>
+        </w:rPr>
         <w:t>David Wells</w:t>
       </w:r>
     </w:p>
@@ -495,6 +588,51 @@
     <w:p>
       <w:pPr>
         <w:rPr>
+          <w:i/>
+          <w:iCs/>
+        </w:rPr>
+      </w:pPr>
+      <w:r>
+        <w:rPr>
+          <w:i/>
+          <w:iCs/>
+        </w:rPr>
+        <w:t>Steven Savedge</w:t>
+      </w:r>
+    </w:p>
+    <w:p>
+      <w:r>
+        <w:t xml:space="preserve">I had begun coding the project on </w:t>
+      </w:r>
+      <w:r>
+        <w:t>the 17</w:t>
+      </w:r>
+      <w:r>
+        <w:rPr>
+          <w:vertAlign w:val="superscript"/>
+        </w:rPr>
+        <w:t>th</w:t>
+      </w:r>
+      <w:r>
+        <w:t xml:space="preserve"> </w:t>
+      </w:r>
+      <w:r>
+        <w:t>and didn’t even realize it was a group project. In class on the 19</w:t>
+      </w:r>
+      <w:r>
+        <w:rPr>
+          <w:vertAlign w:val="superscript"/>
+        </w:rPr>
+        <w:t>th</w:t>
+      </w:r>
+      <w:r>
+        <w:t xml:space="preserve"> I was told to join the groups git hub. I hadn’t much used git hub before, but the concept was easy to handle. The code that they had was built from the examples in class and was quite different from mine. So, I created a branch from their master on git hub to hold my code and be used to help some of the problems we were solving. </w:t>
+      </w:r>
+    </w:p>
+    <w:p/>
+    <w:p>
+      <w:pPr>
+        <w:rPr>
           <w:b/>
           <w:bCs/>
         </w:rPr>
@@ -551,7 +689,11 @@
         <w:t xml:space="preserve"> made me </w:t>
       </w:r>
       <w:r>
-        <w:t xml:space="preserve">look back at CS-200 to remember some of the skills I had forgotten to be able to create this project. Due to this I know I have some brushing up to do on my coding technique in C++. I also got to learn a valuable skill in learning how to use </w:t>
+        <w:t xml:space="preserve">look back at CS-200 to remember some of the skills I had forgotten to be able to create this project. Due to this I know I have some brushing up to do on my coding </w:t>
+      </w:r>
+      <w:r>
+        <w:lastRenderedPageBreak/>
+        <w:t xml:space="preserve">technique in C++. I also got to learn a valuable skill in learning how to use </w:t>
       </w:r>
       <w:proofErr w:type="spellStart"/>
       <w:r>
@@ -561,20 +703,398 @@
       <w:r>
         <w:t xml:space="preserve">. This skill will come in handy when I go to collaborate with other coders. </w:t>
       </w:r>
-      <w:bookmarkStart w:id="0" w:name="_GoBack"/>
-      <w:bookmarkEnd w:id="0"/>
-    </w:p>
-    <w:p>
-      <w:pPr>
-        <w:rPr>
-          <w:b/>
-          <w:bCs/>
-        </w:rPr>
+    </w:p>
+    <w:p>
+      <w:pPr>
+        <w:rPr>
+          <w:i/>
+          <w:iCs/>
+        </w:rPr>
+      </w:pPr>
+      <w:r>
+        <w:rPr>
+          <w:i/>
+          <w:iCs/>
+        </w:rPr>
+        <w:t>Steven Savedge</w:t>
+      </w:r>
+    </w:p>
+    <w:p>
+      <w:r>
+        <w:t xml:space="preserve">This project has helped me catch back up with C++ and object-oriented programming. I now have git hub set up and understand how to connect with it. I feel like this project could have gone a lot better and more smoothly if everyone had started on the same page. Instead I was unaware of the format for the first lab, but I will </w:t>
+      </w:r>
+      <w:r>
+        <w:t>be</w:t>
+      </w:r>
+      <w:r>
+        <w:t xml:space="preserve"> ready for the next.</w:t>
+      </w:r>
+    </w:p>
+    <w:sdt>
+      <w:sdtPr>
+        <w:rPr>
+          <w:rFonts w:asciiTheme="minorHAnsi" w:eastAsiaTheme="minorEastAsia" w:hAnsiTheme="minorHAnsi" w:cstheme="minorBidi"/>
+        </w:rPr>
+        <w:id w:val="-1096949615"/>
+        <w:docPartObj>
+          <w:docPartGallery w:val="Bibliographies"/>
+          <w:docPartUnique/>
+        </w:docPartObj>
+      </w:sdtPr>
+      <w:sdtContent>
+        <w:p>
+          <w:pPr>
+            <w:pStyle w:val="SectionTitle"/>
+          </w:pPr>
+          <w:r>
+            <w:t>References</w:t>
+          </w:r>
+        </w:p>
+        <w:sdt>
+          <w:sdtPr>
+            <w:id w:val="-573587230"/>
+            <w:bibliography/>
+          </w:sdtPr>
+          <w:sdtContent>
+            <w:p>
+              <w:pPr>
+                <w:pStyle w:val="Bibliography"/>
+                <w:rPr>
+                  <w:noProof/>
+                </w:rPr>
+              </w:pPr>
+              <w:r>
+                <w:t>Professor Andrew Mehri’s class files</w:t>
+              </w:r>
+            </w:p>
+            <w:p>
+              <w:pPr>
+                <w:pStyle w:val="Bibliography"/>
+              </w:pPr>
+              <w:r>
+                <w:t>David Wells C++ class notes</w:t>
+              </w:r>
+            </w:p>
+            <w:p>
+              <w:pPr>
+                <w:ind w:firstLine="0"/>
+              </w:pPr>
+              <w:r>
+                <w:rPr>
+                  <w:color w:val="auto"/>
+                  <w:shd w:val="clear" w:color="auto" w:fill="FFFFFF"/>
+                </w:rPr>
+                <w:t>Include guard. (2019, July 24). Retrieved from https://en.wikipedia.org/wiki/Include_guard</w:t>
+              </w:r>
+            </w:p>
+            <w:p/>
+          </w:sdtContent>
+        </w:sdt>
+      </w:sdtContent>
+    </w:sdt>
+    <w:p>
+      <w:pPr>
+        <w:pStyle w:val="SectionTitle"/>
+      </w:pPr>
+      <w:r>
+        <w:lastRenderedPageBreak/>
+        <w:t>Figures</w:t>
+      </w:r>
+    </w:p>
+    <w:p>
+      <w:pPr>
+        <w:pStyle w:val="NoSpacing"/>
+      </w:pPr>
+      <w:r>
+        <w:rPr>
+          <w:noProof/>
+        </w:rPr>
+        <w:drawing>
+          <wp:inline distT="0" distB="0" distL="0" distR="0" wp14:anchorId="35834455" wp14:editId="10DF89BB">
+            <wp:extent cx="1619250" cy="2886075"/>
+            <wp:effectExtent l="0" t="0" r="0" b="9525"/>
+            <wp:docPr id="1" name="Picture 1"/>
+            <wp:cNvGraphicFramePr>
+              <a:graphicFrameLocks xmlns:a="http://schemas.openxmlformats.org/drawingml/2006/main" noChangeAspect="1"/>
+            </wp:cNvGraphicFramePr>
+            <a:graphic xmlns:a="http://schemas.openxmlformats.org/drawingml/2006/main">
+              <a:graphicData uri="http://schemas.openxmlformats.org/drawingml/2006/picture">
+                <pic:pic xmlns:pic="http://schemas.openxmlformats.org/drawingml/2006/picture">
+                  <pic:nvPicPr>
+                    <pic:cNvPr id="1" name=""/>
+                    <pic:cNvPicPr/>
+                  </pic:nvPicPr>
+                  <pic:blipFill rotWithShape="1">
+                    <a:blip r:embed="rId10"/>
+                    <a:srcRect t="3846" r="72756" b="18462"/>
+                    <a:stretch/>
+                  </pic:blipFill>
+                  <pic:spPr bwMode="auto">
+                    <a:xfrm>
+                      <a:off x="0" y="0"/>
+                      <a:ext cx="1619250" cy="2886075"/>
+                    </a:xfrm>
+                    <a:prstGeom prst="rect">
+                      <a:avLst/>
+                    </a:prstGeom>
+                    <a:ln>
+                      <a:noFill/>
+                    </a:ln>
+                    <a:extLst>
+                      <a:ext uri="{53640926-AAD7-44D8-BBD7-CCE9431645EC}">
+                        <a14:shadowObscured xmlns:a14="http://schemas.microsoft.com/office/drawing/2010/main"/>
+                      </a:ext>
+                    </a:extLst>
+                  </pic:spPr>
+                </pic:pic>
+              </a:graphicData>
+            </a:graphic>
+          </wp:inline>
+        </w:drawing>
+      </w:r>
+      <w:r>
+        <w:rPr>
+          <w:rStyle w:val="Emphasis"/>
+        </w:rPr>
+        <w:t xml:space="preserve"> </w:t>
+      </w:r>
+      <w:r>
+        <w:rPr>
+          <w:rStyle w:val="Emphasis"/>
+        </w:rPr>
+        <w:t>Figure 1</w:t>
+      </w:r>
+      <w:r>
+        <w:t xml:space="preserve">. </w:t>
+      </w:r>
+      <w:r>
+        <w:rPr>
+          <w:noProof/>
+        </w:rPr>
+        <w:t xml:space="preserve"> </w:t>
+      </w:r>
+      <w:r>
+        <w:rPr>
+          <w:noProof/>
+        </w:rPr>
+        <w:drawing>
+          <wp:inline distT="0" distB="0" distL="0" distR="0" wp14:anchorId="068E0C86" wp14:editId="1A44F6F5">
+            <wp:extent cx="1704975" cy="3009900"/>
+            <wp:effectExtent l="0" t="0" r="9525" b="0"/>
+            <wp:docPr id="2" name="Picture 2"/>
+            <wp:cNvGraphicFramePr>
+              <a:graphicFrameLocks xmlns:a="http://schemas.openxmlformats.org/drawingml/2006/main" noChangeAspect="1"/>
+            </wp:cNvGraphicFramePr>
+            <a:graphic xmlns:a="http://schemas.openxmlformats.org/drawingml/2006/main">
+              <a:graphicData uri="http://schemas.openxmlformats.org/drawingml/2006/picture">
+                <pic:pic xmlns:pic="http://schemas.openxmlformats.org/drawingml/2006/picture">
+                  <pic:nvPicPr>
+                    <pic:cNvPr id="1" name=""/>
+                    <pic:cNvPicPr/>
+                  </pic:nvPicPr>
+                  <pic:blipFill rotWithShape="1">
+                    <a:blip r:embed="rId11"/>
+                    <a:srcRect t="14103" r="71314" b="4873"/>
+                    <a:stretch/>
+                  </pic:blipFill>
+                  <pic:spPr bwMode="auto">
+                    <a:xfrm>
+                      <a:off x="0" y="0"/>
+                      <a:ext cx="1704975" cy="3009900"/>
+                    </a:xfrm>
+                    <a:prstGeom prst="rect">
+                      <a:avLst/>
+                    </a:prstGeom>
+                    <a:ln>
+                      <a:noFill/>
+                    </a:ln>
+                    <a:extLst>
+                      <a:ext uri="{53640926-AAD7-44D8-BBD7-CCE9431645EC}">
+                        <a14:shadowObscured xmlns:a14="http://schemas.microsoft.com/office/drawing/2010/main"/>
+                      </a:ext>
+                    </a:extLst>
+                  </pic:spPr>
+                </pic:pic>
+              </a:graphicData>
+            </a:graphic>
+          </wp:inline>
+        </w:drawing>
+      </w:r>
+      <w:r>
+        <w:rPr>
+          <w:rStyle w:val="Emphasis"/>
+        </w:rPr>
+        <w:t xml:space="preserve"> </w:t>
+      </w:r>
+      <w:r>
+        <w:rPr>
+          <w:rStyle w:val="Emphasis"/>
+        </w:rPr>
+        <w:t xml:space="preserve">Figure </w:t>
+      </w:r>
+      <w:r>
+        <w:rPr>
+          <w:rStyle w:val="Emphasis"/>
+        </w:rPr>
+        <w:t>2</w:t>
+      </w:r>
+      <w:r>
+        <w:t xml:space="preserve">. </w:t>
+      </w:r>
+      <w:r>
+        <w:rPr>
+          <w:noProof/>
+        </w:rPr>
+        <w:t xml:space="preserve"> </w:t>
+      </w:r>
+      <w:r>
+        <w:rPr>
+          <w:noProof/>
+        </w:rPr>
+        <w:drawing>
+          <wp:inline distT="0" distB="0" distL="0" distR="0" wp14:anchorId="4759C25F" wp14:editId="271B527D">
+            <wp:extent cx="1609725" cy="3362325"/>
+            <wp:effectExtent l="0" t="0" r="9525" b="9525"/>
+            <wp:docPr id="3" name="Picture 3"/>
+            <wp:cNvGraphicFramePr>
+              <a:graphicFrameLocks xmlns:a="http://schemas.openxmlformats.org/drawingml/2006/main" noChangeAspect="1"/>
+            </wp:cNvGraphicFramePr>
+            <a:graphic xmlns:a="http://schemas.openxmlformats.org/drawingml/2006/main">
+              <a:graphicData uri="http://schemas.openxmlformats.org/drawingml/2006/picture">
+                <pic:pic xmlns:pic="http://schemas.openxmlformats.org/drawingml/2006/picture">
+                  <pic:nvPicPr>
+                    <pic:cNvPr id="1" name=""/>
+                    <pic:cNvPicPr/>
+                  </pic:nvPicPr>
+                  <pic:blipFill rotWithShape="1">
+                    <a:blip r:embed="rId12"/>
+                    <a:srcRect t="4872" r="72916" b="4615"/>
+                    <a:stretch/>
+                  </pic:blipFill>
+                  <pic:spPr bwMode="auto">
+                    <a:xfrm>
+                      <a:off x="0" y="0"/>
+                      <a:ext cx="1609725" cy="3362325"/>
+                    </a:xfrm>
+                    <a:prstGeom prst="rect">
+                      <a:avLst/>
+                    </a:prstGeom>
+                    <a:ln>
+                      <a:noFill/>
+                    </a:ln>
+                    <a:extLst>
+                      <a:ext uri="{53640926-AAD7-44D8-BBD7-CCE9431645EC}">
+                        <a14:shadowObscured xmlns:a14="http://schemas.microsoft.com/office/drawing/2010/main"/>
+                      </a:ext>
+                    </a:extLst>
+                  </pic:spPr>
+                </pic:pic>
+              </a:graphicData>
+            </a:graphic>
+          </wp:inline>
+        </w:drawing>
+      </w:r>
+      <w:r>
+        <w:rPr>
+          <w:noProof/>
+        </w:rPr>
+        <w:t xml:space="preserve"> </w:t>
+      </w:r>
+      <w:r>
+        <w:rPr>
+          <w:rStyle w:val="Emphasis"/>
+        </w:rPr>
+        <w:t xml:space="preserve">Figure </w:t>
+      </w:r>
+      <w:r>
+        <w:rPr>
+          <w:rStyle w:val="Emphasis"/>
+        </w:rPr>
+        <w:t>3</w:t>
+      </w:r>
+      <w:r>
+        <w:t>.</w:t>
+      </w:r>
+      <w:r>
+        <w:t xml:space="preserve"> </w:t>
+      </w:r>
+      <w:r>
+        <w:rPr>
+          <w:noProof/>
+        </w:rPr>
+        <w:drawing>
+          <wp:inline distT="0" distB="0" distL="0" distR="0" wp14:anchorId="43BE56B9" wp14:editId="2CFD80D1">
+            <wp:extent cx="1428750" cy="2667000"/>
+            <wp:effectExtent l="0" t="0" r="0" b="0"/>
+            <wp:docPr id="4" name="Picture 4"/>
+            <wp:cNvGraphicFramePr>
+              <a:graphicFrameLocks xmlns:a="http://schemas.openxmlformats.org/drawingml/2006/main" noChangeAspect="1"/>
+            </wp:cNvGraphicFramePr>
+            <a:graphic xmlns:a="http://schemas.openxmlformats.org/drawingml/2006/main">
+              <a:graphicData uri="http://schemas.openxmlformats.org/drawingml/2006/picture">
+                <pic:pic xmlns:pic="http://schemas.openxmlformats.org/drawingml/2006/picture">
+                  <pic:nvPicPr>
+                    <pic:cNvPr id="1" name=""/>
+                    <pic:cNvPicPr/>
+                  </pic:nvPicPr>
+                  <pic:blipFill rotWithShape="1">
+                    <a:blip r:embed="rId13"/>
+                    <a:srcRect t="10513" r="75962" b="17693"/>
+                    <a:stretch/>
+                  </pic:blipFill>
+                  <pic:spPr bwMode="auto">
+                    <a:xfrm>
+                      <a:off x="0" y="0"/>
+                      <a:ext cx="1428750" cy="2667000"/>
+                    </a:xfrm>
+                    <a:prstGeom prst="rect">
+                      <a:avLst/>
+                    </a:prstGeom>
+                    <a:ln>
+                      <a:noFill/>
+                    </a:ln>
+                    <a:extLst>
+                      <a:ext uri="{53640926-AAD7-44D8-BBD7-CCE9431645EC}">
+                        <a14:shadowObscured xmlns:a14="http://schemas.microsoft.com/office/drawing/2010/main"/>
+                      </a:ext>
+                    </a:extLst>
+                  </pic:spPr>
+                </pic:pic>
+              </a:graphicData>
+            </a:graphic>
+          </wp:inline>
+        </w:drawing>
+      </w:r>
+      <w:r>
+        <w:rPr>
+          <w:rStyle w:val="Emphasis"/>
+        </w:rPr>
+        <w:t xml:space="preserve"> </w:t>
+      </w:r>
+      <w:r>
+        <w:rPr>
+          <w:rStyle w:val="Emphasis"/>
+        </w:rPr>
+        <w:t xml:space="preserve">Figure </w:t>
+      </w:r>
+      <w:r>
+        <w:rPr>
+          <w:rStyle w:val="Emphasis"/>
+        </w:rPr>
+        <w:t>4</w:t>
+      </w:r>
+      <w:r>
+        <w:t>.</w:t>
+      </w:r>
+    </w:p>
+    <w:p>
+      <w:pPr>
+        <w:ind w:firstLine="0"/>
       </w:pPr>
     </w:p>
     <w:sectPr>
-      <w:headerReference w:type="default" r:id="rId10"/>
-      <w:headerReference w:type="first" r:id="rId11"/>
+      <w:headerReference w:type="default" r:id="rId14"/>
+      <w:headerReference w:type="first" r:id="rId15"/>
       <w:footnotePr>
         <w:pos w:val="beneathText"/>
       </w:footnotePr>
@@ -3695,7 +4215,7 @@
 </file>
 
 <file path=customXml/itemProps2.xml><?xml version="1.0" encoding="utf-8"?>
-<ds:datastoreItem xmlns:ds="http://schemas.openxmlformats.org/officeDocument/2006/customXml" ds:itemID="{236B8FD5-2998-4697-A144-0FA6312DFFF6}">
+<ds:datastoreItem xmlns:ds="http://schemas.openxmlformats.org/officeDocument/2006/customXml" ds:itemID="{15C8591D-1751-4690-8D2A-F9841DDF3430}">
   <ds:schemaRefs>
     <ds:schemaRef ds:uri="http://schemas.openxmlformats.org/officeDocument/2006/bibliography"/>
   </ds:schemaRefs>

</xml_diff>